<commit_message>
Complete COMP - 512 All Assignment
</commit_message>
<xml_diff>
--- a/02.COMP 512 - Information System I/06.COMP_512_Assignment_ 6_w2007.docx
+++ b/02.COMP 512 - Information System I/06.COMP_512_Assignment_ 6_w2007.docx
@@ -7,43 +7,31 @@
         <w:spacing w:after="80"/>
         <w:rPr>
           <w:rFonts w:ascii="Times New Roman" w:hAnsi="Times New Roman" w:cs="Times New Roman"/>
-          <w:vertAlign w:val="subscript"/>
-        </w:rPr>
-      </w:pPr>
-      <w:r>
-        <w:rPr>
-          <w:rFonts w:ascii="Times New Roman" w:hAnsi="Times New Roman" w:cs="Times New Roman"/>
-          <w:vertAlign w:val="subscript"/>
+        </w:rPr>
+      </w:pPr>
+      <w:r>
+        <w:rPr>
+          <w:rFonts w:ascii="Times New Roman" w:hAnsi="Times New Roman" w:cs="Times New Roman"/>
         </w:rPr>
         <w:t xml:space="preserve">COMP 512 - </w:t>
       </w:r>
       <w:r>
         <w:rPr>
           <w:rFonts w:ascii="Times New Roman" w:hAnsi="Times New Roman" w:cs="Times New Roman"/>
-          <w:vertAlign w:val="subscript"/>
-        </w:rPr>
-        <w:t xml:space="preserve">Assignment </w:t>
-      </w:r>
-      <w:r>
-        <w:rPr>
-          <w:rFonts w:ascii="Times New Roman" w:hAnsi="Times New Roman" w:cs="Times New Roman"/>
-          <w:vertAlign w:val="subscript"/>
-        </w:rPr>
-        <w:t xml:space="preserve"> 6</w:t>
-      </w:r>
-    </w:p>
-    <w:p>
-      <w:pPr>
-        <w:spacing w:after="80"/>
-        <w:rPr>
-          <w:rFonts w:ascii="Times New Roman" w:hAnsi="Times New Roman" w:cs="Times New Roman"/>
-          <w:vertAlign w:val="subscript"/>
-        </w:rPr>
-      </w:pPr>
-      <w:r>
-        <w:rPr>
-          <w:rFonts w:ascii="Times New Roman" w:hAnsi="Times New Roman" w:cs="Times New Roman"/>
-          <w:vertAlign w:val="subscript"/>
+        </w:rPr>
+        <w:t>Assignment  6</w:t>
+      </w:r>
+    </w:p>
+    <w:p>
+      <w:pPr>
+        <w:spacing w:after="80"/>
+        <w:rPr>
+          <w:rFonts w:ascii="Times New Roman" w:hAnsi="Times New Roman" w:cs="Times New Roman"/>
+        </w:rPr>
+      </w:pPr>
+      <w:r>
+        <w:rPr>
+          <w:rFonts w:ascii="Times New Roman" w:hAnsi="Times New Roman" w:cs="Times New Roman"/>
         </w:rPr>
         <w:t xml:space="preserve">1. </w:t>
       </w:r>
@@ -54,21 +42,18 @@
         <w:rPr>
           <w:rFonts w:ascii="Times New Roman" w:hAnsi="Times New Roman" w:cs="Times New Roman"/>
           <w:u w:val="single"/>
-          <w:vertAlign w:val="subscript"/>
-        </w:rPr>
-      </w:pPr>
-      <w:r>
-        <w:rPr>
-          <w:rFonts w:ascii="Times New Roman" w:hAnsi="Times New Roman" w:cs="Times New Roman"/>
-          <w:vertAlign w:val="subscript"/>
-        </w:rPr>
-        <w:tab/>
-      </w:r>
-      <w:r>
-        <w:rPr>
-          <w:rFonts w:ascii="Times New Roman" w:hAnsi="Times New Roman" w:cs="Times New Roman"/>
-          <w:u w:val="single"/>
-          <w:vertAlign w:val="subscript"/>
+        </w:rPr>
+      </w:pPr>
+      <w:r>
+        <w:rPr>
+          <w:rFonts w:ascii="Times New Roman" w:hAnsi="Times New Roman" w:cs="Times New Roman"/>
+        </w:rPr>
+        <w:tab/>
+      </w:r>
+      <w:r>
+        <w:rPr>
+          <w:rFonts w:ascii="Times New Roman" w:hAnsi="Times New Roman" w:cs="Times New Roman"/>
+          <w:u w:val="single"/>
         </w:rPr>
         <w:t>begin</w:t>
       </w:r>
@@ -79,27 +64,23 @@
         <w:ind w:firstLine="540"/>
         <w:rPr>
           <w:rFonts w:ascii="Times New Roman" w:hAnsi="Times New Roman" w:cs="Times New Roman"/>
-          <w:vertAlign w:val="subscript"/>
-        </w:rPr>
-      </w:pPr>
-      <w:r>
-        <w:rPr>
-          <w:rFonts w:ascii="Times New Roman" w:hAnsi="Times New Roman" w:cs="Times New Roman"/>
-          <w:vertAlign w:val="subscript"/>
+        </w:rPr>
+      </w:pPr>
+      <w:r>
+        <w:rPr>
+          <w:rFonts w:ascii="Times New Roman" w:hAnsi="Times New Roman" w:cs="Times New Roman"/>
         </w:rPr>
         <w:t>B[1..N]</w:t>
       </w:r>
       <w:r>
         <w:rPr>
           <w:rFonts w:ascii="Times New Roman" w:hAnsi="Times New Roman" w:cs="Times New Roman"/>
-          <w:vertAlign w:val="subscript"/>
         </w:rPr>
         <w:t xml:space="preserve"> ;</w:t>
       </w:r>
       <w:r>
         <w:rPr>
           <w:rFonts w:ascii="Times New Roman" w:hAnsi="Times New Roman" w:cs="Times New Roman"/>
-          <w:vertAlign w:val="subscript"/>
         </w:rPr>
         <w:t xml:space="preserve">                </w:t>
       </w:r>
@@ -110,21 +91,19 @@
         <w:ind w:firstLine="540"/>
         <w:rPr>
           <w:rFonts w:ascii="Times New Roman" w:hAnsi="Times New Roman" w:cs="Times New Roman"/>
-          <w:vertAlign w:val="subscript"/>
         </w:rPr>
       </w:pPr>
       <w:r>
         <w:rPr>
           <w:rFonts w:ascii="Times New Roman" w:hAnsi="Times New Roman" w:cs="Times New Roman"/>
           <w:noProof/>
-          <w:vertAlign w:val="subscript"/>
         </w:rPr>
         <w:pict>
           <v:shapetype id="_x0000_t32" coordsize="21600,21600" o:spt="32" o:oned="t" path="m,l21600,21600e" filled="f">
             <v:path arrowok="t" fillok="f" o:connecttype="none"/>
             <o:lock v:ext="edit" shapetype="t"/>
           </v:shapetype>
-          <v:shape id="_x0000_s1026" type="#_x0000_t32" style="position:absolute;left:0;text-align:left;margin-left:73.25pt;margin-top:9.6pt;width:23.95pt;height:0;flip:x;z-index:251658240" o:connectortype="straight">
+          <v:shape id="_x0000_s1026" type="#_x0000_t32" style="position:absolute;left:0;text-align:left;margin-left:95.25pt;margin-top:7.65pt;width:23.95pt;height:0;flip:x;z-index:251658240" o:connectortype="straight">
             <v:stroke endarrow="block"/>
           </v:shape>
         </w:pict>
@@ -132,7 +111,6 @@
       <w:r>
         <w:rPr>
           <w:rFonts w:ascii="Times New Roman" w:hAnsi="Times New Roman" w:cs="Times New Roman"/>
-          <w:vertAlign w:val="subscript"/>
         </w:rPr>
         <w:tab/>
         <w:t xml:space="preserve">swap_counter </w:t>
@@ -140,21 +118,18 @@
       <w:r>
         <w:rPr>
           <w:rFonts w:ascii="Times New Roman" w:hAnsi="Times New Roman" w:cs="Times New Roman"/>
-          <w:vertAlign w:val="subscript"/>
-        </w:rPr>
-        <w:tab/>
-      </w:r>
-      <w:r>
-        <w:rPr>
-          <w:rFonts w:ascii="Times New Roman" w:hAnsi="Times New Roman" w:cs="Times New Roman"/>
-          <w:vertAlign w:val="subscript"/>
-        </w:rPr>
-        <w:tab/>
-      </w:r>
-      <w:r>
-        <w:rPr>
-          <w:rFonts w:ascii="Times New Roman" w:hAnsi="Times New Roman" w:cs="Times New Roman"/>
-          <w:vertAlign w:val="subscript"/>
+        </w:rPr>
+        <w:tab/>
+      </w:r>
+      <w:r>
+        <w:rPr>
+          <w:rFonts w:ascii="Times New Roman" w:hAnsi="Times New Roman" w:cs="Times New Roman"/>
+        </w:rPr>
+        <w:tab/>
+      </w:r>
+      <w:r>
+        <w:rPr>
+          <w:rFonts w:ascii="Times New Roman" w:hAnsi="Times New Roman" w:cs="Times New Roman"/>
         </w:rPr>
         <w:tab/>
         <w:t>1;</w:t>
@@ -166,63 +141,54 @@
         <w:ind w:firstLine="540"/>
         <w:rPr>
           <w:rFonts w:ascii="Times New Roman" w:hAnsi="Times New Roman" w:cs="Times New Roman"/>
-          <w:vertAlign w:val="subscript"/>
-        </w:rPr>
-      </w:pPr>
-      <w:r>
-        <w:rPr>
-          <w:rFonts w:ascii="Times New Roman" w:hAnsi="Times New Roman" w:cs="Times New Roman"/>
-          <w:vertAlign w:val="subscript"/>
-        </w:rPr>
-        <w:tab/>
-      </w:r>
-      <w:r>
-        <w:rPr>
-          <w:rFonts w:ascii="Times New Roman" w:hAnsi="Times New Roman" w:cs="Times New Roman"/>
-          <w:u w:val="single"/>
-          <w:vertAlign w:val="subscript"/>
+        </w:rPr>
+      </w:pPr>
+      <w:r>
+        <w:rPr>
+          <w:rFonts w:ascii="Times New Roman" w:hAnsi="Times New Roman" w:cs="Times New Roman"/>
+        </w:rPr>
+        <w:tab/>
+      </w:r>
+      <w:r>
+        <w:rPr>
+          <w:rFonts w:ascii="Times New Roman" w:hAnsi="Times New Roman" w:cs="Times New Roman"/>
+          <w:u w:val="single"/>
         </w:rPr>
         <w:t>while</w:t>
       </w:r>
       <w:r>
         <w:rPr>
           <w:rFonts w:ascii="Times New Roman" w:hAnsi="Times New Roman" w:cs="Times New Roman"/>
-          <w:vertAlign w:val="subscript"/>
         </w:rPr>
         <w:t xml:space="preserve"> </w:t>
       </w:r>
       <w:r>
         <w:rPr>
           <w:rFonts w:ascii="Times New Roman" w:hAnsi="Times New Roman" w:cs="Times New Roman"/>
-          <w:vertAlign w:val="subscript"/>
         </w:rPr>
         <w:t>(swap_counter</w:t>
       </w:r>
       <w:r>
         <w:rPr>
           <w:rFonts w:ascii="Times New Roman" w:hAnsi="Times New Roman" w:cs="Times New Roman"/>
-          <w:vertAlign w:val="subscript"/>
         </w:rPr>
         <w:t xml:space="preserve"> </w:t>
       </w:r>
       <w:r>
         <w:rPr>
           <w:rFonts w:ascii="Times New Roman" w:hAnsi="Times New Roman" w:cs="Times New Roman"/>
-          <w:vertAlign w:val="subscript"/>
         </w:rPr>
         <w:t xml:space="preserve"> &lt; &gt;</w:t>
       </w:r>
       <w:r>
         <w:rPr>
           <w:rFonts w:ascii="Times New Roman" w:hAnsi="Times New Roman" w:cs="Times New Roman"/>
-          <w:vertAlign w:val="subscript"/>
         </w:rPr>
         <w:t xml:space="preserve"> </w:t>
       </w:r>
       <w:r>
         <w:rPr>
           <w:rFonts w:ascii="Times New Roman" w:hAnsi="Times New Roman" w:cs="Times New Roman"/>
-          <w:vertAlign w:val="subscript"/>
         </w:rPr>
         <w:t xml:space="preserve"> 0 )</w:t>
       </w:r>
@@ -234,28 +200,24 @@
         <w:rPr>
           <w:rFonts w:ascii="Times New Roman" w:hAnsi="Times New Roman" w:cs="Times New Roman"/>
           <w:u w:val="single"/>
-          <w:vertAlign w:val="subscript"/>
-        </w:rPr>
-      </w:pPr>
-      <w:r>
-        <w:rPr>
-          <w:rFonts w:ascii="Times New Roman" w:hAnsi="Times New Roman" w:cs="Times New Roman"/>
-          <w:vertAlign w:val="subscript"/>
-        </w:rPr>
-        <w:tab/>
-      </w:r>
-      <w:r>
-        <w:rPr>
-          <w:rFonts w:ascii="Times New Roman" w:hAnsi="Times New Roman" w:cs="Times New Roman"/>
-          <w:vertAlign w:val="subscript"/>
-        </w:rPr>
-        <w:tab/>
-      </w:r>
-      <w:r>
-        <w:rPr>
-          <w:rFonts w:ascii="Times New Roman" w:hAnsi="Times New Roman" w:cs="Times New Roman"/>
-          <w:u w:val="single"/>
-          <w:vertAlign w:val="subscript"/>
+        </w:rPr>
+      </w:pPr>
+      <w:r>
+        <w:rPr>
+          <w:rFonts w:ascii="Times New Roman" w:hAnsi="Times New Roman" w:cs="Times New Roman"/>
+        </w:rPr>
+        <w:tab/>
+      </w:r>
+      <w:r>
+        <w:rPr>
+          <w:rFonts w:ascii="Times New Roman" w:hAnsi="Times New Roman" w:cs="Times New Roman"/>
+        </w:rPr>
+        <w:tab/>
+      </w:r>
+      <w:r>
+        <w:rPr>
+          <w:rFonts w:ascii="Times New Roman" w:hAnsi="Times New Roman" w:cs="Times New Roman"/>
+          <w:u w:val="single"/>
         </w:rPr>
         <w:t>do</w:t>
       </w:r>
@@ -266,17 +228,15 @@
         <w:ind w:firstLine="540"/>
         <w:rPr>
           <w:rFonts w:ascii="Times New Roman" w:hAnsi="Times New Roman" w:cs="Times New Roman"/>
-          <w:vertAlign w:val="subscript"/>
         </w:rPr>
       </w:pPr>
       <w:r>
         <w:rPr>
           <w:rFonts w:ascii="Times New Roman" w:hAnsi="Times New Roman" w:cs="Times New Roman"/>
           <w:noProof/>
-          <w:vertAlign w:val="subscript"/>
         </w:rPr>
         <w:pict>
-          <v:shape id="_x0000_s1027" type="#_x0000_t32" style="position:absolute;left:0;text-align:left;margin-left:101pt;margin-top:9.65pt;width:23.95pt;height:0;flip:x;z-index:251659264" o:connectortype="straight">
+          <v:shape id="_x0000_s1027" type="#_x0000_t32" style="position:absolute;left:0;text-align:left;margin-left:124.95pt;margin-top:7.2pt;width:23.95pt;height:0;flip:x;z-index:251659264" o:connectortype="straight">
             <v:stroke endarrow="block"/>
           </v:shape>
         </w:pict>
@@ -284,21 +244,18 @@
       <w:r>
         <w:rPr>
           <w:rFonts w:ascii="Times New Roman" w:hAnsi="Times New Roman" w:cs="Times New Roman"/>
-          <w:vertAlign w:val="subscript"/>
-        </w:rPr>
-        <w:tab/>
-      </w:r>
-      <w:r>
-        <w:rPr>
-          <w:rFonts w:ascii="Times New Roman" w:hAnsi="Times New Roman" w:cs="Times New Roman"/>
-          <w:vertAlign w:val="subscript"/>
-        </w:rPr>
-        <w:tab/>
-      </w:r>
-      <w:r>
-        <w:rPr>
-          <w:rFonts w:ascii="Times New Roman" w:hAnsi="Times New Roman" w:cs="Times New Roman"/>
-          <w:vertAlign w:val="subscript"/>
+        </w:rPr>
+        <w:tab/>
+      </w:r>
+      <w:r>
+        <w:rPr>
+          <w:rFonts w:ascii="Times New Roman" w:hAnsi="Times New Roman" w:cs="Times New Roman"/>
+        </w:rPr>
+        <w:tab/>
+      </w:r>
+      <w:r>
+        <w:rPr>
+          <w:rFonts w:ascii="Times New Roman" w:hAnsi="Times New Roman" w:cs="Times New Roman"/>
         </w:rPr>
         <w:tab/>
         <w:t xml:space="preserve">swap_counter  </w:t>
@@ -306,21 +263,18 @@
       <w:r>
         <w:rPr>
           <w:rFonts w:ascii="Times New Roman" w:hAnsi="Times New Roman" w:cs="Times New Roman"/>
-          <w:vertAlign w:val="subscript"/>
-        </w:rPr>
-        <w:tab/>
-      </w:r>
-      <w:r>
-        <w:rPr>
-          <w:rFonts w:ascii="Times New Roman" w:hAnsi="Times New Roman" w:cs="Times New Roman"/>
-          <w:vertAlign w:val="subscript"/>
-        </w:rPr>
-        <w:tab/>
-      </w:r>
-      <w:r>
-        <w:rPr>
-          <w:rFonts w:ascii="Times New Roman" w:hAnsi="Times New Roman" w:cs="Times New Roman"/>
-          <w:vertAlign w:val="subscript"/>
+        </w:rPr>
+        <w:tab/>
+      </w:r>
+      <w:r>
+        <w:rPr>
+          <w:rFonts w:ascii="Times New Roman" w:hAnsi="Times New Roman" w:cs="Times New Roman"/>
+        </w:rPr>
+        <w:tab/>
+      </w:r>
+      <w:r>
+        <w:rPr>
+          <w:rFonts w:ascii="Times New Roman" w:hAnsi="Times New Roman" w:cs="Times New Roman"/>
         </w:rPr>
         <w:tab/>
         <w:t>0;</w:t>
@@ -332,42 +286,36 @@
         <w:ind w:firstLine="540"/>
         <w:rPr>
           <w:rFonts w:ascii="Times New Roman" w:hAnsi="Times New Roman" w:cs="Times New Roman"/>
-          <w:vertAlign w:val="subscript"/>
-        </w:rPr>
-      </w:pPr>
-      <w:r>
-        <w:rPr>
-          <w:rFonts w:ascii="Times New Roman" w:hAnsi="Times New Roman" w:cs="Times New Roman"/>
-          <w:vertAlign w:val="subscript"/>
-        </w:rPr>
-        <w:tab/>
-      </w:r>
-      <w:r>
-        <w:rPr>
-          <w:rFonts w:ascii="Times New Roman" w:hAnsi="Times New Roman" w:cs="Times New Roman"/>
-          <w:vertAlign w:val="subscript"/>
-        </w:rPr>
-        <w:tab/>
-      </w:r>
-      <w:r>
-        <w:rPr>
-          <w:rFonts w:ascii="Times New Roman" w:hAnsi="Times New Roman" w:cs="Times New Roman"/>
-          <w:vertAlign w:val="subscript"/>
-        </w:rPr>
-        <w:tab/>
-      </w:r>
-      <w:r>
-        <w:rPr>
-          <w:rFonts w:ascii="Times New Roman" w:hAnsi="Times New Roman" w:cs="Times New Roman"/>
-          <w:u w:val="single"/>
-          <w:vertAlign w:val="subscript"/>
+        </w:rPr>
+      </w:pPr>
+      <w:r>
+        <w:rPr>
+          <w:rFonts w:ascii="Times New Roman" w:hAnsi="Times New Roman" w:cs="Times New Roman"/>
+        </w:rPr>
+        <w:tab/>
+      </w:r>
+      <w:r>
+        <w:rPr>
+          <w:rFonts w:ascii="Times New Roman" w:hAnsi="Times New Roman" w:cs="Times New Roman"/>
+        </w:rPr>
+        <w:tab/>
+      </w:r>
+      <w:r>
+        <w:rPr>
+          <w:rFonts w:ascii="Times New Roman" w:hAnsi="Times New Roman" w:cs="Times New Roman"/>
+        </w:rPr>
+        <w:tab/>
+      </w:r>
+      <w:r>
+        <w:rPr>
+          <w:rFonts w:ascii="Times New Roman" w:hAnsi="Times New Roman" w:cs="Times New Roman"/>
+          <w:u w:val="single"/>
         </w:rPr>
         <w:t>for</w:t>
       </w:r>
       <w:r>
         <w:rPr>
           <w:rFonts w:ascii="Times New Roman" w:hAnsi="Times New Roman" w:cs="Times New Roman"/>
-          <w:vertAlign w:val="subscript"/>
         </w:rPr>
         <w:t xml:space="preserve"> i </w:t>
       </w:r>
@@ -375,14 +323,12 @@
         <w:rPr>
           <w:rFonts w:ascii="Times New Roman" w:hAnsi="Times New Roman" w:cs="Times New Roman"/>
           <w:u w:val="single"/>
-          <w:vertAlign w:val="subscript"/>
         </w:rPr>
         <w:t>from</w:t>
       </w:r>
       <w:r>
         <w:rPr>
           <w:rFonts w:ascii="Times New Roman" w:hAnsi="Times New Roman" w:cs="Times New Roman"/>
-          <w:vertAlign w:val="subscript"/>
         </w:rPr>
         <w:t xml:space="preserve"> 1 </w:t>
       </w:r>
@@ -390,14 +336,12 @@
         <w:rPr>
           <w:rFonts w:ascii="Times New Roman" w:hAnsi="Times New Roman" w:cs="Times New Roman"/>
           <w:u w:val="single"/>
-          <w:vertAlign w:val="subscript"/>
         </w:rPr>
         <w:t>to</w:t>
       </w:r>
       <w:r>
         <w:rPr>
           <w:rFonts w:ascii="Times New Roman" w:hAnsi="Times New Roman" w:cs="Times New Roman"/>
-          <w:vertAlign w:val="subscript"/>
         </w:rPr>
         <w:t xml:space="preserve"> N</w:t>
       </w:r>
@@ -409,42 +353,36 @@
         <w:rPr>
           <w:rFonts w:ascii="Times New Roman" w:hAnsi="Times New Roman" w:cs="Times New Roman"/>
           <w:u w:val="single"/>
-          <w:vertAlign w:val="subscript"/>
-        </w:rPr>
-      </w:pPr>
-      <w:r>
-        <w:rPr>
-          <w:rFonts w:ascii="Times New Roman" w:hAnsi="Times New Roman" w:cs="Times New Roman"/>
-          <w:vertAlign w:val="subscript"/>
-        </w:rPr>
-        <w:tab/>
-      </w:r>
-      <w:r>
-        <w:rPr>
-          <w:rFonts w:ascii="Times New Roman" w:hAnsi="Times New Roman" w:cs="Times New Roman"/>
-          <w:vertAlign w:val="subscript"/>
-        </w:rPr>
-        <w:tab/>
-      </w:r>
-      <w:r>
-        <w:rPr>
-          <w:rFonts w:ascii="Times New Roman" w:hAnsi="Times New Roman" w:cs="Times New Roman"/>
-          <w:vertAlign w:val="subscript"/>
-        </w:rPr>
-        <w:tab/>
-      </w:r>
-      <w:r>
-        <w:rPr>
-          <w:rFonts w:ascii="Times New Roman" w:hAnsi="Times New Roman" w:cs="Times New Roman"/>
-          <w:vertAlign w:val="subscript"/>
-        </w:rPr>
-        <w:tab/>
-      </w:r>
-      <w:r>
-        <w:rPr>
-          <w:rFonts w:ascii="Times New Roman" w:hAnsi="Times New Roman" w:cs="Times New Roman"/>
-          <w:u w:val="single"/>
-          <w:vertAlign w:val="subscript"/>
+        </w:rPr>
+      </w:pPr>
+      <w:r>
+        <w:rPr>
+          <w:rFonts w:ascii="Times New Roman" w:hAnsi="Times New Roman" w:cs="Times New Roman"/>
+        </w:rPr>
+        <w:tab/>
+      </w:r>
+      <w:r>
+        <w:rPr>
+          <w:rFonts w:ascii="Times New Roman" w:hAnsi="Times New Roman" w:cs="Times New Roman"/>
+        </w:rPr>
+        <w:tab/>
+      </w:r>
+      <w:r>
+        <w:rPr>
+          <w:rFonts w:ascii="Times New Roman" w:hAnsi="Times New Roman" w:cs="Times New Roman"/>
+        </w:rPr>
+        <w:tab/>
+      </w:r>
+      <w:r>
+        <w:rPr>
+          <w:rFonts w:ascii="Times New Roman" w:hAnsi="Times New Roman" w:cs="Times New Roman"/>
+        </w:rPr>
+        <w:tab/>
+      </w:r>
+      <w:r>
+        <w:rPr>
+          <w:rFonts w:ascii="Times New Roman" w:hAnsi="Times New Roman" w:cs="Times New Roman"/>
+          <w:u w:val="single"/>
         </w:rPr>
         <w:t>do</w:t>
       </w:r>
@@ -455,56 +393,48 @@
         <w:ind w:firstLine="540"/>
         <w:rPr>
           <w:rFonts w:ascii="Times New Roman" w:hAnsi="Times New Roman" w:cs="Times New Roman"/>
-          <w:vertAlign w:val="subscript"/>
-        </w:rPr>
-      </w:pPr>
-      <w:r>
-        <w:rPr>
-          <w:rFonts w:ascii="Times New Roman" w:hAnsi="Times New Roman" w:cs="Times New Roman"/>
-          <w:vertAlign w:val="subscript"/>
-        </w:rPr>
-        <w:tab/>
-      </w:r>
-      <w:r>
-        <w:rPr>
-          <w:rFonts w:ascii="Times New Roman" w:hAnsi="Times New Roman" w:cs="Times New Roman"/>
-          <w:vertAlign w:val="subscript"/>
-        </w:rPr>
-        <w:tab/>
-      </w:r>
-      <w:r>
-        <w:rPr>
-          <w:rFonts w:ascii="Times New Roman" w:hAnsi="Times New Roman" w:cs="Times New Roman"/>
-          <w:vertAlign w:val="subscript"/>
-        </w:rPr>
-        <w:tab/>
-      </w:r>
-      <w:r>
-        <w:rPr>
-          <w:rFonts w:ascii="Times New Roman" w:hAnsi="Times New Roman" w:cs="Times New Roman"/>
-          <w:vertAlign w:val="subscript"/>
-        </w:rPr>
-        <w:tab/>
-      </w:r>
-      <w:r>
-        <w:rPr>
-          <w:rFonts w:ascii="Times New Roman" w:hAnsi="Times New Roman" w:cs="Times New Roman"/>
-          <w:vertAlign w:val="subscript"/>
-        </w:rPr>
-        <w:tab/>
-      </w:r>
-      <w:r>
-        <w:rPr>
-          <w:rFonts w:ascii="Times New Roman" w:hAnsi="Times New Roman" w:cs="Times New Roman"/>
-          <w:u w:val="single"/>
-          <w:vertAlign w:val="subscript"/>
+        </w:rPr>
+      </w:pPr>
+      <w:r>
+        <w:rPr>
+          <w:rFonts w:ascii="Times New Roman" w:hAnsi="Times New Roman" w:cs="Times New Roman"/>
+        </w:rPr>
+        <w:tab/>
+      </w:r>
+      <w:r>
+        <w:rPr>
+          <w:rFonts w:ascii="Times New Roman" w:hAnsi="Times New Roman" w:cs="Times New Roman"/>
+        </w:rPr>
+        <w:tab/>
+      </w:r>
+      <w:r>
+        <w:rPr>
+          <w:rFonts w:ascii="Times New Roman" w:hAnsi="Times New Roman" w:cs="Times New Roman"/>
+        </w:rPr>
+        <w:tab/>
+      </w:r>
+      <w:r>
+        <w:rPr>
+          <w:rFonts w:ascii="Times New Roman" w:hAnsi="Times New Roman" w:cs="Times New Roman"/>
+        </w:rPr>
+        <w:tab/>
+      </w:r>
+      <w:r>
+        <w:rPr>
+          <w:rFonts w:ascii="Times New Roman" w:hAnsi="Times New Roman" w:cs="Times New Roman"/>
+        </w:rPr>
+        <w:tab/>
+      </w:r>
+      <w:r>
+        <w:rPr>
+          <w:rFonts w:ascii="Times New Roman" w:hAnsi="Times New Roman" w:cs="Times New Roman"/>
+          <w:u w:val="single"/>
         </w:rPr>
         <w:t>if</w:t>
       </w:r>
       <w:r>
         <w:rPr>
           <w:rFonts w:ascii="Times New Roman" w:hAnsi="Times New Roman" w:cs="Times New Roman"/>
-          <w:vertAlign w:val="subscript"/>
         </w:rPr>
         <w:t xml:space="preserve"> (B[i] &gt; B[i+1]) </w:t>
       </w:r>
@@ -512,7 +442,6 @@
         <w:rPr>
           <w:rFonts w:ascii="Times New Roman" w:hAnsi="Times New Roman" w:cs="Times New Roman"/>
           <w:u w:val="single"/>
-          <w:vertAlign w:val="subscript"/>
         </w:rPr>
         <w:t>then</w:t>
       </w:r>
@@ -523,17 +452,15 @@
         <w:ind w:firstLine="540"/>
         <w:rPr>
           <w:rFonts w:ascii="Times New Roman" w:hAnsi="Times New Roman" w:cs="Times New Roman"/>
-          <w:vertAlign w:val="subscript"/>
         </w:rPr>
       </w:pPr>
       <w:r>
         <w:rPr>
           <w:rFonts w:ascii="Times New Roman" w:hAnsi="Times New Roman" w:cs="Times New Roman"/>
           <w:noProof/>
-          <w:vertAlign w:val="subscript"/>
         </w:rPr>
         <w:pict>
-          <v:shape id="_x0000_s1028" type="#_x0000_t32" style="position:absolute;left:0;text-align:left;margin-left:142.4pt;margin-top:9.65pt;width:23.95pt;height:0;flip:x;z-index:251660288" o:connectortype="straight">
+          <v:shape id="_x0000_s1028" type="#_x0000_t32" style="position:absolute;left:0;text-align:left;margin-left:159.5pt;margin-top:6.6pt;width:23.95pt;height:0;flip:x;z-index:251660288" o:connectortype="straight">
             <v:stroke endarrow="block"/>
           </v:shape>
         </w:pict>
@@ -541,70 +468,60 @@
       <w:r>
         <w:rPr>
           <w:rFonts w:ascii="Times New Roman" w:hAnsi="Times New Roman" w:cs="Times New Roman"/>
-          <w:vertAlign w:val="subscript"/>
-        </w:rPr>
-        <w:tab/>
-      </w:r>
-      <w:r>
-        <w:rPr>
-          <w:rFonts w:ascii="Times New Roman" w:hAnsi="Times New Roman" w:cs="Times New Roman"/>
-          <w:vertAlign w:val="subscript"/>
-        </w:rPr>
-        <w:tab/>
-      </w:r>
-      <w:r>
-        <w:rPr>
-          <w:rFonts w:ascii="Times New Roman" w:hAnsi="Times New Roman" w:cs="Times New Roman"/>
-          <w:vertAlign w:val="subscript"/>
-        </w:rPr>
-        <w:tab/>
-      </w:r>
-      <w:r>
-        <w:rPr>
-          <w:rFonts w:ascii="Times New Roman" w:hAnsi="Times New Roman" w:cs="Times New Roman"/>
-          <w:vertAlign w:val="subscript"/>
-        </w:rPr>
-        <w:tab/>
-      </w:r>
-      <w:r>
-        <w:rPr>
-          <w:rFonts w:ascii="Times New Roman" w:hAnsi="Times New Roman" w:cs="Times New Roman"/>
-          <w:vertAlign w:val="subscript"/>
-        </w:rPr>
-        <w:tab/>
-      </w:r>
-      <w:r>
-        <w:rPr>
-          <w:rFonts w:ascii="Times New Roman" w:hAnsi="Times New Roman" w:cs="Times New Roman"/>
-          <w:vertAlign w:val="subscript"/>
-        </w:rPr>
-        <w:tab/>
-      </w:r>
-      <w:r>
-        <w:rPr>
-          <w:rFonts w:ascii="Times New Roman" w:hAnsi="Times New Roman" w:cs="Times New Roman"/>
-          <w:vertAlign w:val="subscript"/>
+        </w:rPr>
+        <w:tab/>
+      </w:r>
+      <w:r>
+        <w:rPr>
+          <w:rFonts w:ascii="Times New Roman" w:hAnsi="Times New Roman" w:cs="Times New Roman"/>
+        </w:rPr>
+        <w:tab/>
+      </w:r>
+      <w:r>
+        <w:rPr>
+          <w:rFonts w:ascii="Times New Roman" w:hAnsi="Times New Roman" w:cs="Times New Roman"/>
+        </w:rPr>
+        <w:tab/>
+      </w:r>
+      <w:r>
+        <w:rPr>
+          <w:rFonts w:ascii="Times New Roman" w:hAnsi="Times New Roman" w:cs="Times New Roman"/>
+        </w:rPr>
+        <w:tab/>
+      </w:r>
+      <w:r>
+        <w:rPr>
+          <w:rFonts w:ascii="Times New Roman" w:hAnsi="Times New Roman" w:cs="Times New Roman"/>
+        </w:rPr>
+        <w:tab/>
+      </w:r>
+      <w:r>
+        <w:rPr>
+          <w:rFonts w:ascii="Times New Roman" w:hAnsi="Times New Roman" w:cs="Times New Roman"/>
+        </w:rPr>
+        <w:tab/>
+      </w:r>
+      <w:r>
+        <w:rPr>
+          <w:rFonts w:ascii="Times New Roman" w:hAnsi="Times New Roman" w:cs="Times New Roman"/>
         </w:rPr>
         <w:t>swap_value</w:t>
       </w:r>
       <w:r>
         <w:rPr>
           <w:rFonts w:ascii="Times New Roman" w:hAnsi="Times New Roman" w:cs="Times New Roman"/>
-          <w:vertAlign w:val="subscript"/>
-        </w:rPr>
-        <w:tab/>
-      </w:r>
-      <w:r>
-        <w:rPr>
-          <w:rFonts w:ascii="Times New Roman" w:hAnsi="Times New Roman" w:cs="Times New Roman"/>
-          <w:vertAlign w:val="subscript"/>
-        </w:rPr>
-        <w:tab/>
-      </w:r>
-      <w:r>
-        <w:rPr>
-          <w:rFonts w:ascii="Times New Roman" w:hAnsi="Times New Roman" w:cs="Times New Roman"/>
-          <w:vertAlign w:val="subscript"/>
+        </w:rPr>
+        <w:tab/>
+      </w:r>
+      <w:r>
+        <w:rPr>
+          <w:rFonts w:ascii="Times New Roman" w:hAnsi="Times New Roman" w:cs="Times New Roman"/>
+        </w:rPr>
+        <w:tab/>
+      </w:r>
+      <w:r>
+        <w:rPr>
+          <w:rFonts w:ascii="Times New Roman" w:hAnsi="Times New Roman" w:cs="Times New Roman"/>
         </w:rPr>
         <w:tab/>
         <w:t>B[i+1];</w:t>
@@ -616,17 +533,15 @@
         <w:ind w:firstLine="540"/>
         <w:rPr>
           <w:rFonts w:ascii="Times New Roman" w:hAnsi="Times New Roman" w:cs="Times New Roman"/>
-          <w:vertAlign w:val="subscript"/>
         </w:rPr>
       </w:pPr>
       <w:r>
         <w:rPr>
           <w:rFonts w:ascii="Times New Roman" w:hAnsi="Times New Roman" w:cs="Times New Roman"/>
           <w:noProof/>
-          <w:vertAlign w:val="subscript"/>
         </w:rPr>
         <w:pict>
-          <v:shape id="_x0000_s1029" type="#_x0000_t32" style="position:absolute;left:0;text-align:left;margin-left:129.2pt;margin-top:9.4pt;width:23.95pt;height:0;flip:x;z-index:251661312" o:connectortype="straight">
+          <v:shape id="_x0000_s1029" type="#_x0000_t32" style="position:absolute;left:0;text-align:left;margin-left:135.55pt;margin-top:5.7pt;width:23.95pt;height:0;flip:x;z-index:251661312" o:connectortype="straight">
             <v:stroke endarrow="block"/>
           </v:shape>
         </w:pict>
@@ -634,70 +549,60 @@
       <w:r>
         <w:rPr>
           <w:rFonts w:ascii="Times New Roman" w:hAnsi="Times New Roman" w:cs="Times New Roman"/>
-          <w:vertAlign w:val="subscript"/>
-        </w:rPr>
-        <w:tab/>
-      </w:r>
-      <w:r>
-        <w:rPr>
-          <w:rFonts w:ascii="Times New Roman" w:hAnsi="Times New Roman" w:cs="Times New Roman"/>
-          <w:vertAlign w:val="subscript"/>
-        </w:rPr>
-        <w:tab/>
-      </w:r>
-      <w:r>
-        <w:rPr>
-          <w:rFonts w:ascii="Times New Roman" w:hAnsi="Times New Roman" w:cs="Times New Roman"/>
-          <w:vertAlign w:val="subscript"/>
-        </w:rPr>
-        <w:tab/>
-      </w:r>
-      <w:r>
-        <w:rPr>
-          <w:rFonts w:ascii="Times New Roman" w:hAnsi="Times New Roman" w:cs="Times New Roman"/>
-          <w:vertAlign w:val="subscript"/>
-        </w:rPr>
-        <w:tab/>
-      </w:r>
-      <w:r>
-        <w:rPr>
-          <w:rFonts w:ascii="Times New Roman" w:hAnsi="Times New Roman" w:cs="Times New Roman"/>
-          <w:vertAlign w:val="subscript"/>
-        </w:rPr>
-        <w:tab/>
-      </w:r>
-      <w:r>
-        <w:rPr>
-          <w:rFonts w:ascii="Times New Roman" w:hAnsi="Times New Roman" w:cs="Times New Roman"/>
-          <w:vertAlign w:val="subscript"/>
-        </w:rPr>
-        <w:tab/>
-      </w:r>
-      <w:r>
-        <w:rPr>
-          <w:rFonts w:ascii="Times New Roman" w:hAnsi="Times New Roman" w:cs="Times New Roman"/>
-          <w:vertAlign w:val="subscript"/>
+        </w:rPr>
+        <w:tab/>
+      </w:r>
+      <w:r>
+        <w:rPr>
+          <w:rFonts w:ascii="Times New Roman" w:hAnsi="Times New Roman" w:cs="Times New Roman"/>
+        </w:rPr>
+        <w:tab/>
+      </w:r>
+      <w:r>
+        <w:rPr>
+          <w:rFonts w:ascii="Times New Roman" w:hAnsi="Times New Roman" w:cs="Times New Roman"/>
+        </w:rPr>
+        <w:tab/>
+      </w:r>
+      <w:r>
+        <w:rPr>
+          <w:rFonts w:ascii="Times New Roman" w:hAnsi="Times New Roman" w:cs="Times New Roman"/>
+        </w:rPr>
+        <w:tab/>
+      </w:r>
+      <w:r>
+        <w:rPr>
+          <w:rFonts w:ascii="Times New Roman" w:hAnsi="Times New Roman" w:cs="Times New Roman"/>
+        </w:rPr>
+        <w:tab/>
+      </w:r>
+      <w:r>
+        <w:rPr>
+          <w:rFonts w:ascii="Times New Roman" w:hAnsi="Times New Roman" w:cs="Times New Roman"/>
+        </w:rPr>
+        <w:tab/>
+      </w:r>
+      <w:r>
+        <w:rPr>
+          <w:rFonts w:ascii="Times New Roman" w:hAnsi="Times New Roman" w:cs="Times New Roman"/>
         </w:rPr>
         <w:t xml:space="preserve">B[i+1] </w:t>
       </w:r>
       <w:r>
         <w:rPr>
           <w:rFonts w:ascii="Times New Roman" w:hAnsi="Times New Roman" w:cs="Times New Roman"/>
-          <w:vertAlign w:val="subscript"/>
-        </w:rPr>
-        <w:tab/>
-      </w:r>
-      <w:r>
-        <w:rPr>
-          <w:rFonts w:ascii="Times New Roman" w:hAnsi="Times New Roman" w:cs="Times New Roman"/>
-          <w:vertAlign w:val="subscript"/>
-        </w:rPr>
-        <w:tab/>
-      </w:r>
-      <w:r>
-        <w:rPr>
-          <w:rFonts w:ascii="Times New Roman" w:hAnsi="Times New Roman" w:cs="Times New Roman"/>
-          <w:vertAlign w:val="subscript"/>
+        </w:rPr>
+        <w:tab/>
+      </w:r>
+      <w:r>
+        <w:rPr>
+          <w:rFonts w:ascii="Times New Roman" w:hAnsi="Times New Roman" w:cs="Times New Roman"/>
+        </w:rPr>
+        <w:tab/>
+      </w:r>
+      <w:r>
+        <w:rPr>
+          <w:rFonts w:ascii="Times New Roman" w:hAnsi="Times New Roman" w:cs="Times New Roman"/>
         </w:rPr>
         <w:tab/>
         <w:t>B[i];</w:t>
@@ -709,17 +614,15 @@
         <w:ind w:firstLine="540"/>
         <w:rPr>
           <w:rFonts w:ascii="Times New Roman" w:hAnsi="Times New Roman" w:cs="Times New Roman"/>
-          <w:vertAlign w:val="subscript"/>
         </w:rPr>
       </w:pPr>
       <w:r>
         <w:rPr>
           <w:rFonts w:ascii="Times New Roman" w:hAnsi="Times New Roman" w:cs="Times New Roman"/>
           <w:noProof/>
-          <w:vertAlign w:val="subscript"/>
         </w:rPr>
         <w:pict>
-          <v:shape id="_x0000_s1031" type="#_x0000_t32" style="position:absolute;left:0;text-align:left;margin-left:116.85pt;margin-top:9.15pt;width:23.95pt;height:0;flip:x;z-index:251663360" o:connectortype="straight">
+          <v:shape id="_x0000_s1031" type="#_x0000_t32" style="position:absolute;left:0;text-align:left;margin-left:125.3pt;margin-top:7.05pt;width:23.95pt;height:0;flip:x;z-index:251663360" o:connectortype="straight">
             <v:stroke endarrow="block"/>
           </v:shape>
         </w:pict>
@@ -727,42 +630,36 @@
       <w:r>
         <w:rPr>
           <w:rFonts w:ascii="Times New Roman" w:hAnsi="Times New Roman" w:cs="Times New Roman"/>
-          <w:vertAlign w:val="subscript"/>
-        </w:rPr>
-        <w:tab/>
-      </w:r>
-      <w:r>
-        <w:rPr>
-          <w:rFonts w:ascii="Times New Roman" w:hAnsi="Times New Roman" w:cs="Times New Roman"/>
-          <w:vertAlign w:val="subscript"/>
-        </w:rPr>
-        <w:tab/>
-      </w:r>
-      <w:r>
-        <w:rPr>
-          <w:rFonts w:ascii="Times New Roman" w:hAnsi="Times New Roman" w:cs="Times New Roman"/>
-          <w:vertAlign w:val="subscript"/>
-        </w:rPr>
-        <w:tab/>
-      </w:r>
-      <w:r>
-        <w:rPr>
-          <w:rFonts w:ascii="Times New Roman" w:hAnsi="Times New Roman" w:cs="Times New Roman"/>
-          <w:vertAlign w:val="subscript"/>
-        </w:rPr>
-        <w:tab/>
-      </w:r>
-      <w:r>
-        <w:rPr>
-          <w:rFonts w:ascii="Times New Roman" w:hAnsi="Times New Roman" w:cs="Times New Roman"/>
-          <w:vertAlign w:val="subscript"/>
-        </w:rPr>
-        <w:tab/>
-      </w:r>
-      <w:r>
-        <w:rPr>
-          <w:rFonts w:ascii="Times New Roman" w:hAnsi="Times New Roman" w:cs="Times New Roman"/>
-          <w:vertAlign w:val="subscript"/>
+        </w:rPr>
+        <w:tab/>
+      </w:r>
+      <w:r>
+        <w:rPr>
+          <w:rFonts w:ascii="Times New Roman" w:hAnsi="Times New Roman" w:cs="Times New Roman"/>
+        </w:rPr>
+        <w:tab/>
+      </w:r>
+      <w:r>
+        <w:rPr>
+          <w:rFonts w:ascii="Times New Roman" w:hAnsi="Times New Roman" w:cs="Times New Roman"/>
+        </w:rPr>
+        <w:tab/>
+      </w:r>
+      <w:r>
+        <w:rPr>
+          <w:rFonts w:ascii="Times New Roman" w:hAnsi="Times New Roman" w:cs="Times New Roman"/>
+        </w:rPr>
+        <w:tab/>
+      </w:r>
+      <w:r>
+        <w:rPr>
+          <w:rFonts w:ascii="Times New Roman" w:hAnsi="Times New Roman" w:cs="Times New Roman"/>
+        </w:rPr>
+        <w:tab/>
+      </w:r>
+      <w:r>
+        <w:rPr>
+          <w:rFonts w:ascii="Times New Roman" w:hAnsi="Times New Roman" w:cs="Times New Roman"/>
         </w:rPr>
         <w:tab/>
         <w:t xml:space="preserve">B[i] </w:t>
@@ -770,21 +667,18 @@
       <w:r>
         <w:rPr>
           <w:rFonts w:ascii="Times New Roman" w:hAnsi="Times New Roman" w:cs="Times New Roman"/>
-          <w:vertAlign w:val="subscript"/>
-        </w:rPr>
-        <w:tab/>
-      </w:r>
-      <w:r>
-        <w:rPr>
-          <w:rFonts w:ascii="Times New Roman" w:hAnsi="Times New Roman" w:cs="Times New Roman"/>
-          <w:vertAlign w:val="subscript"/>
-        </w:rPr>
-        <w:tab/>
-      </w:r>
-      <w:r>
-        <w:rPr>
-          <w:rFonts w:ascii="Times New Roman" w:hAnsi="Times New Roman" w:cs="Times New Roman"/>
-          <w:vertAlign w:val="subscript"/>
+        </w:rPr>
+        <w:tab/>
+      </w:r>
+      <w:r>
+        <w:rPr>
+          <w:rFonts w:ascii="Times New Roman" w:hAnsi="Times New Roman" w:cs="Times New Roman"/>
+        </w:rPr>
+        <w:tab/>
+      </w:r>
+      <w:r>
+        <w:rPr>
+          <w:rFonts w:ascii="Times New Roman" w:hAnsi="Times New Roman" w:cs="Times New Roman"/>
         </w:rPr>
         <w:tab/>
         <w:t xml:space="preserve"> swap_value;</w:t>
@@ -796,17 +690,15 @@
         <w:ind w:firstLine="540"/>
         <w:rPr>
           <w:rFonts w:ascii="Times New Roman" w:hAnsi="Times New Roman" w:cs="Times New Roman"/>
-          <w:vertAlign w:val="subscript"/>
         </w:rPr>
       </w:pPr>
       <w:r>
         <w:rPr>
           <w:rFonts w:ascii="Times New Roman" w:hAnsi="Times New Roman" w:cs="Times New Roman"/>
           <w:noProof/>
-          <w:vertAlign w:val="subscript"/>
         </w:rPr>
         <w:pict>
-          <v:shape id="_x0000_s1030" type="#_x0000_t32" style="position:absolute;left:0;text-align:left;margin-left:2in;margin-top:9.55pt;width:23.95pt;height:0;flip:x;z-index:251662336" o:connectortype="straight">
+          <v:shape id="_x0000_s1030" type="#_x0000_t32" style="position:absolute;left:0;text-align:left;margin-left:172.5pt;margin-top:7.65pt;width:23.95pt;height:0;flip:x;z-index:251662336" o:connectortype="straight">
             <v:stroke endarrow="block"/>
           </v:shape>
         </w:pict>
@@ -814,70 +706,60 @@
       <w:r>
         <w:rPr>
           <w:rFonts w:ascii="Times New Roman" w:hAnsi="Times New Roman" w:cs="Times New Roman"/>
-          <w:vertAlign w:val="subscript"/>
-        </w:rPr>
-        <w:tab/>
-      </w:r>
-      <w:r>
-        <w:rPr>
-          <w:rFonts w:ascii="Times New Roman" w:hAnsi="Times New Roman" w:cs="Times New Roman"/>
-          <w:vertAlign w:val="subscript"/>
-        </w:rPr>
-        <w:tab/>
-      </w:r>
-      <w:r>
-        <w:rPr>
-          <w:rFonts w:ascii="Times New Roman" w:hAnsi="Times New Roman" w:cs="Times New Roman"/>
-          <w:vertAlign w:val="subscript"/>
-        </w:rPr>
-        <w:tab/>
-      </w:r>
-      <w:r>
-        <w:rPr>
-          <w:rFonts w:ascii="Times New Roman" w:hAnsi="Times New Roman" w:cs="Times New Roman"/>
-          <w:vertAlign w:val="subscript"/>
-        </w:rPr>
-        <w:tab/>
-      </w:r>
-      <w:r>
-        <w:rPr>
-          <w:rFonts w:ascii="Times New Roman" w:hAnsi="Times New Roman" w:cs="Times New Roman"/>
-          <w:vertAlign w:val="subscript"/>
-        </w:rPr>
-        <w:tab/>
-      </w:r>
-      <w:r>
-        <w:rPr>
-          <w:rFonts w:ascii="Times New Roman" w:hAnsi="Times New Roman" w:cs="Times New Roman"/>
-          <w:vertAlign w:val="subscript"/>
-        </w:rPr>
-        <w:tab/>
-      </w:r>
-      <w:r>
-        <w:rPr>
-          <w:rFonts w:ascii="Times New Roman" w:hAnsi="Times New Roman" w:cs="Times New Roman"/>
-          <w:vertAlign w:val="subscript"/>
+        </w:rPr>
+        <w:tab/>
+      </w:r>
+      <w:r>
+        <w:rPr>
+          <w:rFonts w:ascii="Times New Roman" w:hAnsi="Times New Roman" w:cs="Times New Roman"/>
+        </w:rPr>
+        <w:tab/>
+      </w:r>
+      <w:r>
+        <w:rPr>
+          <w:rFonts w:ascii="Times New Roman" w:hAnsi="Times New Roman" w:cs="Times New Roman"/>
+        </w:rPr>
+        <w:tab/>
+      </w:r>
+      <w:r>
+        <w:rPr>
+          <w:rFonts w:ascii="Times New Roman" w:hAnsi="Times New Roman" w:cs="Times New Roman"/>
+        </w:rPr>
+        <w:tab/>
+      </w:r>
+      <w:r>
+        <w:rPr>
+          <w:rFonts w:ascii="Times New Roman" w:hAnsi="Times New Roman" w:cs="Times New Roman"/>
+        </w:rPr>
+        <w:tab/>
+      </w:r>
+      <w:r>
+        <w:rPr>
+          <w:rFonts w:ascii="Times New Roman" w:hAnsi="Times New Roman" w:cs="Times New Roman"/>
+        </w:rPr>
+        <w:tab/>
+      </w:r>
+      <w:r>
+        <w:rPr>
+          <w:rFonts w:ascii="Times New Roman" w:hAnsi="Times New Roman" w:cs="Times New Roman"/>
         </w:rPr>
         <w:t xml:space="preserve">swap_counter </w:t>
       </w:r>
       <w:r>
         <w:rPr>
           <w:rFonts w:ascii="Times New Roman" w:hAnsi="Times New Roman" w:cs="Times New Roman"/>
-          <w:vertAlign w:val="subscript"/>
-        </w:rPr>
-        <w:tab/>
-      </w:r>
-      <w:r>
-        <w:rPr>
-          <w:rFonts w:ascii="Times New Roman" w:hAnsi="Times New Roman" w:cs="Times New Roman"/>
-          <w:vertAlign w:val="subscript"/>
-        </w:rPr>
-        <w:tab/>
-      </w:r>
-      <w:r>
-        <w:rPr>
-          <w:rFonts w:ascii="Times New Roman" w:hAnsi="Times New Roman" w:cs="Times New Roman"/>
-          <w:vertAlign w:val="subscript"/>
+        </w:rPr>
+        <w:tab/>
+      </w:r>
+      <w:r>
+        <w:rPr>
+          <w:rFonts w:ascii="Times New Roman" w:hAnsi="Times New Roman" w:cs="Times New Roman"/>
+        </w:rPr>
+        <w:tab/>
+      </w:r>
+      <w:r>
+        <w:rPr>
+          <w:rFonts w:ascii="Times New Roman" w:hAnsi="Times New Roman" w:cs="Times New Roman"/>
         </w:rPr>
         <w:tab/>
         <w:t>swap_counter + 1;</w:t>
@@ -890,49 +772,42 @@
         <w:rPr>
           <w:rFonts w:ascii="Times New Roman" w:hAnsi="Times New Roman" w:cs="Times New Roman"/>
           <w:u w:val="single"/>
-          <w:vertAlign w:val="subscript"/>
-        </w:rPr>
-      </w:pPr>
-      <w:r>
-        <w:rPr>
-          <w:rFonts w:ascii="Times New Roman" w:hAnsi="Times New Roman" w:cs="Times New Roman"/>
-          <w:vertAlign w:val="subscript"/>
-        </w:rPr>
-        <w:tab/>
-      </w:r>
-      <w:r>
-        <w:rPr>
-          <w:rFonts w:ascii="Times New Roman" w:hAnsi="Times New Roman" w:cs="Times New Roman"/>
-          <w:vertAlign w:val="subscript"/>
-        </w:rPr>
-        <w:tab/>
-      </w:r>
-      <w:r>
-        <w:rPr>
-          <w:rFonts w:ascii="Times New Roman" w:hAnsi="Times New Roman" w:cs="Times New Roman"/>
-          <w:vertAlign w:val="subscript"/>
-        </w:rPr>
-        <w:tab/>
-      </w:r>
-      <w:r>
-        <w:rPr>
-          <w:rFonts w:ascii="Times New Roman" w:hAnsi="Times New Roman" w:cs="Times New Roman"/>
-          <w:vertAlign w:val="subscript"/>
-        </w:rPr>
-        <w:tab/>
-      </w:r>
-      <w:r>
-        <w:rPr>
-          <w:rFonts w:ascii="Times New Roman" w:hAnsi="Times New Roman" w:cs="Times New Roman"/>
-          <w:vertAlign w:val="subscript"/>
-        </w:rPr>
-        <w:tab/>
-      </w:r>
-      <w:r>
-        <w:rPr>
-          <w:rFonts w:ascii="Times New Roman" w:hAnsi="Times New Roman" w:cs="Times New Roman"/>
-          <w:u w:val="single"/>
-          <w:vertAlign w:val="subscript"/>
+        </w:rPr>
+      </w:pPr>
+      <w:r>
+        <w:rPr>
+          <w:rFonts w:ascii="Times New Roman" w:hAnsi="Times New Roman" w:cs="Times New Roman"/>
+        </w:rPr>
+        <w:tab/>
+      </w:r>
+      <w:r>
+        <w:rPr>
+          <w:rFonts w:ascii="Times New Roman" w:hAnsi="Times New Roman" w:cs="Times New Roman"/>
+        </w:rPr>
+        <w:tab/>
+      </w:r>
+      <w:r>
+        <w:rPr>
+          <w:rFonts w:ascii="Times New Roman" w:hAnsi="Times New Roman" w:cs="Times New Roman"/>
+        </w:rPr>
+        <w:tab/>
+      </w:r>
+      <w:r>
+        <w:rPr>
+          <w:rFonts w:ascii="Times New Roman" w:hAnsi="Times New Roman" w:cs="Times New Roman"/>
+        </w:rPr>
+        <w:tab/>
+      </w:r>
+      <w:r>
+        <w:rPr>
+          <w:rFonts w:ascii="Times New Roman" w:hAnsi="Times New Roman" w:cs="Times New Roman"/>
+        </w:rPr>
+        <w:tab/>
+      </w:r>
+      <w:r>
+        <w:rPr>
+          <w:rFonts w:ascii="Times New Roman" w:hAnsi="Times New Roman" w:cs="Times New Roman"/>
+          <w:u w:val="single"/>
         </w:rPr>
         <w:t>endif</w:t>
       </w:r>
@@ -943,49 +818,42 @@
         <w:ind w:firstLine="540"/>
         <w:rPr>
           <w:rFonts w:ascii="Times New Roman" w:hAnsi="Times New Roman" w:cs="Times New Roman"/>
-          <w:vertAlign w:val="subscript"/>
-        </w:rPr>
-      </w:pPr>
-      <w:r>
-        <w:rPr>
-          <w:rFonts w:ascii="Times New Roman" w:hAnsi="Times New Roman" w:cs="Times New Roman"/>
-          <w:vertAlign w:val="subscript"/>
-        </w:rPr>
-        <w:tab/>
-      </w:r>
-      <w:r>
-        <w:rPr>
-          <w:rFonts w:ascii="Times New Roman" w:hAnsi="Times New Roman" w:cs="Times New Roman"/>
-          <w:vertAlign w:val="subscript"/>
-        </w:rPr>
-        <w:tab/>
-      </w:r>
-      <w:r>
-        <w:rPr>
-          <w:rFonts w:ascii="Times New Roman" w:hAnsi="Times New Roman" w:cs="Times New Roman"/>
-          <w:vertAlign w:val="subscript"/>
-        </w:rPr>
-        <w:tab/>
-      </w:r>
-      <w:r>
-        <w:rPr>
-          <w:rFonts w:ascii="Times New Roman" w:hAnsi="Times New Roman" w:cs="Times New Roman"/>
-          <w:vertAlign w:val="subscript"/>
-        </w:rPr>
-        <w:tab/>
-      </w:r>
-      <w:r>
-        <w:rPr>
-          <w:rFonts w:ascii="Times New Roman" w:hAnsi="Times New Roman" w:cs="Times New Roman"/>
-          <w:u w:val="single"/>
-          <w:vertAlign w:val="subscript"/>
+        </w:rPr>
+      </w:pPr>
+      <w:r>
+        <w:rPr>
+          <w:rFonts w:ascii="Times New Roman" w:hAnsi="Times New Roman" w:cs="Times New Roman"/>
+        </w:rPr>
+        <w:tab/>
+      </w:r>
+      <w:r>
+        <w:rPr>
+          <w:rFonts w:ascii="Times New Roman" w:hAnsi="Times New Roman" w:cs="Times New Roman"/>
+        </w:rPr>
+        <w:tab/>
+      </w:r>
+      <w:r>
+        <w:rPr>
+          <w:rFonts w:ascii="Times New Roman" w:hAnsi="Times New Roman" w:cs="Times New Roman"/>
+        </w:rPr>
+        <w:tab/>
+      </w:r>
+      <w:r>
+        <w:rPr>
+          <w:rFonts w:ascii="Times New Roman" w:hAnsi="Times New Roman" w:cs="Times New Roman"/>
+        </w:rPr>
+        <w:tab/>
+      </w:r>
+      <w:r>
+        <w:rPr>
+          <w:rFonts w:ascii="Times New Roman" w:hAnsi="Times New Roman" w:cs="Times New Roman"/>
+          <w:u w:val="single"/>
         </w:rPr>
         <w:t>endo</w:t>
       </w:r>
       <w:r>
         <w:rPr>
           <w:rFonts w:ascii="Times New Roman" w:hAnsi="Times New Roman" w:cs="Times New Roman"/>
-          <w:vertAlign w:val="subscript"/>
         </w:rPr>
         <w:t>;</w:t>
       </w:r>
@@ -996,21 +864,18 @@
         <w:ind w:firstLine="540"/>
         <w:rPr>
           <w:rFonts w:ascii="Times New Roman" w:hAnsi="Times New Roman" w:cs="Times New Roman"/>
-          <w:vertAlign w:val="subscript"/>
-        </w:rPr>
-      </w:pPr>
-      <w:r>
-        <w:rPr>
-          <w:rFonts w:ascii="Times New Roman" w:hAnsi="Times New Roman" w:cs="Times New Roman"/>
-          <w:u w:val="single"/>
-          <w:vertAlign w:val="subscript"/>
+        </w:rPr>
+      </w:pPr>
+      <w:r>
+        <w:rPr>
+          <w:rFonts w:ascii="Times New Roman" w:hAnsi="Times New Roman" w:cs="Times New Roman"/>
+          <w:u w:val="single"/>
         </w:rPr>
         <w:t>endo</w:t>
       </w:r>
       <w:r>
         <w:rPr>
           <w:rFonts w:ascii="Times New Roman" w:hAnsi="Times New Roman" w:cs="Times New Roman"/>
-          <w:vertAlign w:val="subscript"/>
         </w:rPr>
         <w:t>;</w:t>
       </w:r>
@@ -1021,17 +886,15 @@
         <w:ind w:left="252" w:firstLine="288"/>
         <w:rPr>
           <w:rFonts w:ascii="Times New Roman" w:hAnsi="Times New Roman" w:cs="Times New Roman"/>
-          <w:vertAlign w:val="subscript"/>
         </w:rPr>
       </w:pPr>
       <w:r>
         <w:rPr>
           <w:rFonts w:ascii="Times New Roman" w:hAnsi="Times New Roman" w:cs="Times New Roman"/>
           <w:noProof/>
-          <w:vertAlign w:val="subscript"/>
         </w:rPr>
         <w:pict>
-          <v:shape id="_x0000_s1036" type="#_x0000_t32" style="position:absolute;left:0;text-align:left;margin-left:36.5pt;margin-top:9.55pt;width:23.95pt;height:0;flip:x;z-index:251669504" o:connectortype="straight">
+          <v:shape id="_x0000_s1036" type="#_x0000_t32" style="position:absolute;left:0;text-align:left;margin-left:44.45pt;margin-top:7.45pt;width:23.95pt;height:0;flip:x;z-index:251669504" o:connectortype="straight">
             <v:stroke endarrow="block"/>
           </v:shape>
         </w:pict>
@@ -1039,21 +902,18 @@
       <w:r>
         <w:rPr>
           <w:rFonts w:ascii="Times New Roman" w:hAnsi="Times New Roman" w:cs="Times New Roman"/>
-          <w:vertAlign w:val="subscript"/>
         </w:rPr>
         <w:t>p</w:t>
       </w:r>
       <w:r>
         <w:rPr>
           <w:rFonts w:ascii="Times New Roman" w:hAnsi="Times New Roman" w:cs="Times New Roman"/>
-          <w:vertAlign w:val="subscript"/>
-        </w:rPr>
-        <w:tab/>
-      </w:r>
-      <w:r>
-        <w:rPr>
-          <w:rFonts w:ascii="Times New Roman" w:hAnsi="Times New Roman" w:cs="Times New Roman"/>
-          <w:vertAlign w:val="subscript"/>
+        </w:rPr>
+        <w:tab/>
+      </w:r>
+      <w:r>
+        <w:rPr>
+          <w:rFonts w:ascii="Times New Roman" w:hAnsi="Times New Roman" w:cs="Times New Roman"/>
         </w:rPr>
         <w:tab/>
         <w:t xml:space="preserve">      (N + 1) / 2;</w:t>
@@ -1065,21 +925,18 @@
         <w:ind w:firstLine="540"/>
         <w:rPr>
           <w:rFonts w:ascii="Times New Roman" w:hAnsi="Times New Roman" w:cs="Times New Roman"/>
-          <w:vertAlign w:val="subscript"/>
-        </w:rPr>
-      </w:pPr>
-      <w:r>
-        <w:rPr>
-          <w:rFonts w:ascii="Times New Roman" w:hAnsi="Times New Roman" w:cs="Times New Roman"/>
-          <w:u w:val="single"/>
-          <w:vertAlign w:val="subscript"/>
+        </w:rPr>
+      </w:pPr>
+      <w:r>
+        <w:rPr>
+          <w:rFonts w:ascii="Times New Roman" w:hAnsi="Times New Roman" w:cs="Times New Roman"/>
+          <w:u w:val="single"/>
         </w:rPr>
         <w:t>if</w:t>
       </w:r>
       <w:r>
         <w:rPr>
           <w:rFonts w:ascii="Times New Roman" w:hAnsi="Times New Roman" w:cs="Times New Roman"/>
-          <w:vertAlign w:val="subscript"/>
         </w:rPr>
         <w:t xml:space="preserve"> (N % 2 &lt; &gt; 0) </w:t>
       </w:r>
@@ -1087,7 +944,6 @@
         <w:rPr>
           <w:rFonts w:ascii="Times New Roman" w:hAnsi="Times New Roman" w:cs="Times New Roman"/>
           <w:u w:val="single"/>
-          <w:vertAlign w:val="subscript"/>
         </w:rPr>
         <w:t>then</w:t>
       </w:r>
@@ -1098,17 +954,15 @@
         <w:ind w:left="324" w:firstLine="540"/>
         <w:rPr>
           <w:rFonts w:ascii="Times New Roman" w:hAnsi="Times New Roman" w:cs="Times New Roman"/>
-          <w:vertAlign w:val="subscript"/>
         </w:rPr>
       </w:pPr>
       <w:r>
         <w:rPr>
           <w:rFonts w:ascii="Times New Roman" w:hAnsi="Times New Roman" w:cs="Times New Roman"/>
           <w:noProof/>
-          <w:vertAlign w:val="subscript"/>
         </w:rPr>
         <w:pict>
-          <v:shape id="_x0000_s1033" type="#_x0000_t32" style="position:absolute;left:0;text-align:left;margin-left:72.85pt;margin-top:9.4pt;width:23.95pt;height:0;flip:x;z-index:251665408" o:connectortype="straight">
+          <v:shape id="_x0000_s1033" type="#_x0000_t32" style="position:absolute;left:0;text-align:left;margin-left:84.85pt;margin-top:6.75pt;width:23.95pt;height:0;flip:x;z-index:251665408" o:connectortype="straight">
             <v:stroke endarrow="block"/>
           </v:shape>
         </w:pict>
@@ -1116,28 +970,24 @@
       <w:r>
         <w:rPr>
           <w:rFonts w:ascii="Times New Roman" w:hAnsi="Times New Roman" w:cs="Times New Roman"/>
-          <w:vertAlign w:val="subscript"/>
         </w:rPr>
         <w:t>medium</w:t>
       </w:r>
       <w:r>
         <w:rPr>
           <w:rFonts w:ascii="Times New Roman" w:hAnsi="Times New Roman" w:cs="Times New Roman"/>
-          <w:vertAlign w:val="subscript"/>
-        </w:rPr>
-        <w:tab/>
-      </w:r>
-      <w:r>
-        <w:rPr>
-          <w:rFonts w:ascii="Times New Roman" w:hAnsi="Times New Roman" w:cs="Times New Roman"/>
-          <w:vertAlign w:val="subscript"/>
-        </w:rPr>
-        <w:tab/>
-      </w:r>
-      <w:r>
-        <w:rPr>
-          <w:rFonts w:ascii="Times New Roman" w:hAnsi="Times New Roman" w:cs="Times New Roman"/>
-          <w:vertAlign w:val="subscript"/>
+        </w:rPr>
+        <w:tab/>
+      </w:r>
+      <w:r>
+        <w:rPr>
+          <w:rFonts w:ascii="Times New Roman" w:hAnsi="Times New Roman" w:cs="Times New Roman"/>
+        </w:rPr>
+        <w:tab/>
+      </w:r>
+      <w:r>
+        <w:rPr>
+          <w:rFonts w:ascii="Times New Roman" w:hAnsi="Times New Roman" w:cs="Times New Roman"/>
         </w:rPr>
         <w:tab/>
         <w:t>B[p];</w:t>
@@ -1150,49 +1000,43 @@
         <w:rPr>
           <w:rFonts w:ascii="Times New Roman" w:hAnsi="Times New Roman" w:cs="Times New Roman"/>
           <w:u w:val="single"/>
-          <w:vertAlign w:val="subscript"/>
-        </w:rPr>
-      </w:pPr>
-      <w:r>
-        <w:rPr>
-          <w:rFonts w:ascii="Times New Roman" w:hAnsi="Times New Roman" w:cs="Times New Roman"/>
-          <w:u w:val="single"/>
-          <w:vertAlign w:val="subscript"/>
+        </w:rPr>
+      </w:pPr>
+      <w:r>
+        <w:rPr>
+          <w:rFonts w:ascii="Times New Roman" w:hAnsi="Times New Roman" w:cs="Times New Roman"/>
+          <w:u w:val="single"/>
         </w:rPr>
         <w:t>else</w:t>
       </w:r>
       <w:r>
         <w:rPr>
           <w:rFonts w:ascii="Times New Roman" w:hAnsi="Times New Roman" w:cs="Times New Roman"/>
-          <w:vertAlign w:val="subscript"/>
-        </w:rPr>
-        <w:tab/>
-      </w:r>
-      <w:r>
-        <w:rPr>
-          <w:rFonts w:ascii="Times New Roman" w:hAnsi="Times New Roman" w:cs="Times New Roman"/>
-          <w:vertAlign w:val="subscript"/>
-        </w:rPr>
-        <w:tab/>
-      </w:r>
-    </w:p>
-    <w:p>
-      <w:pPr>
-        <w:spacing w:after="80"/>
-        <w:ind w:firstLine="540"/>
-        <w:rPr>
-          <w:rFonts w:ascii="Times New Roman" w:hAnsi="Times New Roman" w:cs="Times New Roman"/>
-          <w:vertAlign w:val="subscript"/>
+        </w:rPr>
+        <w:tab/>
+      </w:r>
+      <w:r>
+        <w:rPr>
+          <w:rFonts w:ascii="Times New Roman" w:hAnsi="Times New Roman" w:cs="Times New Roman"/>
+        </w:rPr>
+        <w:tab/>
+      </w:r>
+    </w:p>
+    <w:p>
+      <w:pPr>
+        <w:spacing w:after="80"/>
+        <w:ind w:firstLine="540"/>
+        <w:rPr>
+          <w:rFonts w:ascii="Times New Roman" w:hAnsi="Times New Roman" w:cs="Times New Roman"/>
         </w:rPr>
       </w:pPr>
       <w:r>
         <w:rPr>
           <w:rFonts w:ascii="Times New Roman" w:hAnsi="Times New Roman" w:cs="Times New Roman"/>
           <w:noProof/>
-          <w:vertAlign w:val="subscript"/>
         </w:rPr>
         <w:pict>
-          <v:shape id="_x0000_s1035" type="#_x0000_t32" style="position:absolute;left:0;text-align:left;margin-left:71.3pt;margin-top:9.6pt;width:23.95pt;height:0;flip:x;z-index:251667456" o:connectortype="straight">
+          <v:shape id="_x0000_s1035" type="#_x0000_t32" style="position:absolute;left:0;text-align:left;margin-left:84.85pt;margin-top:7.2pt;width:23.95pt;height:0;flip:x;z-index:251667456" o:connectortype="straight">
             <v:stroke endarrow="block"/>
           </v:shape>
         </w:pict>
@@ -1200,14 +1044,12 @@
       <w:r>
         <w:rPr>
           <w:rFonts w:ascii="Times New Roman" w:hAnsi="Times New Roman" w:cs="Times New Roman"/>
-          <w:vertAlign w:val="subscript"/>
-        </w:rPr>
-        <w:tab/>
-      </w:r>
-      <w:r>
-        <w:rPr>
-          <w:rFonts w:ascii="Times New Roman" w:hAnsi="Times New Roman" w:cs="Times New Roman"/>
-          <w:vertAlign w:val="subscript"/>
+        </w:rPr>
+        <w:tab/>
+      </w:r>
+      <w:r>
+        <w:rPr>
+          <w:rFonts w:ascii="Times New Roman" w:hAnsi="Times New Roman" w:cs="Times New Roman"/>
         </w:rPr>
         <w:tab/>
         <w:t xml:space="preserve">medium </w:t>
@@ -1215,21 +1057,18 @@
       <w:r>
         <w:rPr>
           <w:rFonts w:ascii="Times New Roman" w:hAnsi="Times New Roman" w:cs="Times New Roman"/>
-          <w:vertAlign w:val="subscript"/>
-        </w:rPr>
-        <w:tab/>
-      </w:r>
-      <w:r>
-        <w:rPr>
-          <w:rFonts w:ascii="Times New Roman" w:hAnsi="Times New Roman" w:cs="Times New Roman"/>
-          <w:vertAlign w:val="subscript"/>
-        </w:rPr>
-        <w:tab/>
-      </w:r>
-      <w:r>
-        <w:rPr>
-          <w:rFonts w:ascii="Times New Roman" w:hAnsi="Times New Roman" w:cs="Times New Roman"/>
-          <w:vertAlign w:val="subscript"/>
+        </w:rPr>
+        <w:tab/>
+      </w:r>
+      <w:r>
+        <w:rPr>
+          <w:rFonts w:ascii="Times New Roman" w:hAnsi="Times New Roman" w:cs="Times New Roman"/>
+        </w:rPr>
+        <w:tab/>
+      </w:r>
+      <w:r>
+        <w:rPr>
+          <w:rFonts w:ascii="Times New Roman" w:hAnsi="Times New Roman" w:cs="Times New Roman"/>
         </w:rPr>
         <w:tab/>
         <w:t>(B[p] + B[p + 1]) / 2;</w:t>
@@ -1241,21 +1080,18 @@
         <w:ind w:firstLine="540"/>
         <w:rPr>
           <w:rFonts w:ascii="Times New Roman" w:hAnsi="Times New Roman" w:cs="Times New Roman"/>
-          <w:vertAlign w:val="subscript"/>
-        </w:rPr>
-      </w:pPr>
-      <w:r>
-        <w:rPr>
-          <w:rFonts w:ascii="Times New Roman" w:hAnsi="Times New Roman" w:cs="Times New Roman"/>
-          <w:u w:val="single"/>
-          <w:vertAlign w:val="subscript"/>
+        </w:rPr>
+      </w:pPr>
+      <w:r>
+        <w:rPr>
+          <w:rFonts w:ascii="Times New Roman" w:hAnsi="Times New Roman" w:cs="Times New Roman"/>
+          <w:u w:val="single"/>
         </w:rPr>
         <w:t>endif</w:t>
       </w:r>
       <w:r>
         <w:rPr>
           <w:rFonts w:ascii="Times New Roman" w:hAnsi="Times New Roman" w:cs="Times New Roman"/>
-          <w:vertAlign w:val="subscript"/>
         </w:rPr>
         <w:t>;</w:t>
       </w:r>
@@ -1266,28 +1102,24 @@
         <w:ind w:left="252" w:firstLine="288"/>
         <w:rPr>
           <w:rFonts w:ascii="Times New Roman" w:hAnsi="Times New Roman" w:cs="Times New Roman"/>
-          <w:vertAlign w:val="subscript"/>
-        </w:rPr>
-      </w:pPr>
-      <w:r>
-        <w:rPr>
-          <w:rFonts w:ascii="Times New Roman" w:hAnsi="Times New Roman" w:cs="Times New Roman"/>
-          <w:u w:val="single"/>
-          <w:vertAlign w:val="subscript"/>
+        </w:rPr>
+      </w:pPr>
+      <w:r>
+        <w:rPr>
+          <w:rFonts w:ascii="Times New Roman" w:hAnsi="Times New Roman" w:cs="Times New Roman"/>
+          <w:u w:val="single"/>
         </w:rPr>
         <w:t>display</w:t>
       </w:r>
       <w:r>
         <w:rPr>
           <w:rFonts w:ascii="Times New Roman" w:hAnsi="Times New Roman" w:cs="Times New Roman"/>
-          <w:vertAlign w:val="subscript"/>
         </w:rPr>
         <w:t xml:space="preserve"> </w:t>
       </w:r>
       <w:r>
         <w:rPr>
           <w:rFonts w:ascii="Times New Roman" w:hAnsi="Times New Roman" w:cs="Times New Roman"/>
-          <w:vertAlign w:val="subscript"/>
         </w:rPr>
         <w:t xml:space="preserve"> “The medium value of the given array B is” , medium;</w:t>
       </w:r>
@@ -1297,28 +1129,24 @@
         <w:spacing w:after="80"/>
         <w:rPr>
           <w:rFonts w:ascii="Times New Roman" w:hAnsi="Times New Roman" w:cs="Times New Roman"/>
-          <w:vertAlign w:val="subscript"/>
-        </w:rPr>
-      </w:pPr>
-      <w:r>
-        <w:rPr>
-          <w:rFonts w:ascii="Times New Roman" w:hAnsi="Times New Roman" w:cs="Times New Roman"/>
-          <w:vertAlign w:val="subscript"/>
-        </w:rPr>
-        <w:tab/>
-      </w:r>
-      <w:r>
-        <w:rPr>
-          <w:rFonts w:ascii="Times New Roman" w:hAnsi="Times New Roman" w:cs="Times New Roman"/>
-          <w:u w:val="single"/>
-          <w:vertAlign w:val="subscript"/>
+        </w:rPr>
+      </w:pPr>
+      <w:r>
+        <w:rPr>
+          <w:rFonts w:ascii="Times New Roman" w:hAnsi="Times New Roman" w:cs="Times New Roman"/>
+        </w:rPr>
+        <w:tab/>
+      </w:r>
+      <w:r>
+        <w:rPr>
+          <w:rFonts w:ascii="Times New Roman" w:hAnsi="Times New Roman" w:cs="Times New Roman"/>
+          <w:u w:val="single"/>
         </w:rPr>
         <w:t>end</w:t>
       </w:r>
       <w:r>
         <w:rPr>
           <w:rFonts w:ascii="Times New Roman" w:hAnsi="Times New Roman" w:cs="Times New Roman"/>
-          <w:vertAlign w:val="subscript"/>
         </w:rPr>
         <w:t>;</w:t>
       </w:r>

</xml_diff>